<commit_message>
finished assignment 2 + r data
</commit_message>
<xml_diff>
--- a/Ass2Doc-AAGR96.docx
+++ b/Ass2Doc-AAGR96.docx
@@ -1,6 +1,6 @@
 
 <file path=word/document.xml><?xml version="1.0" encoding="utf-8"?>
-<w:document xmlns:wpc="http://schemas.microsoft.com/office/word/2010/wordprocessingCanvas" xmlns:cx="http://schemas.microsoft.com/office/drawing/2014/chartex" xmlns:cx1="http://schemas.microsoft.com/office/drawing/2015/9/8/chartex" xmlns:mc="http://schemas.openxmlformats.org/markup-compatibility/2006" xmlns:o="urn:schemas-microsoft-com:office:office" xmlns:r="http://schemas.openxmlformats.org/officeDocument/2006/relationships" xmlns:m="http://schemas.openxmlformats.org/officeDocument/2006/math" xmlns:v="urn:schemas-microsoft-com:vml" xmlns:wp14="http://schemas.microsoft.com/office/word/2010/wordprocessingDrawing" xmlns:wp="http://schemas.openxmlformats.org/drawingml/2006/wordprocessingDrawing" xmlns:w10="urn:schemas-microsoft-com:office:word" xmlns:w="http://schemas.openxmlformats.org/wordprocessingml/2006/main" xmlns:w14="http://schemas.microsoft.com/office/word/2010/wordml" xmlns:w15="http://schemas.microsoft.com/office/word/2012/wordml" xmlns:w16se="http://schemas.microsoft.com/office/word/2015/wordml/symex" xmlns:wpg="http://schemas.microsoft.com/office/word/2010/wordprocessingGroup" xmlns:wpi="http://schemas.microsoft.com/office/word/2010/wordprocessingInk" xmlns:wne="http://schemas.microsoft.com/office/word/2006/wordml" xmlns:wps="http://schemas.microsoft.com/office/word/2010/wordprocessingShape" mc:Ignorable="w14 w15 w16se wp14">
+<w:document xmlns:wpc="http://schemas.microsoft.com/office/word/2010/wordprocessingCanvas" xmlns:cx="http://schemas.microsoft.com/office/drawing/2014/chartex" xmlns:cx1="http://schemas.microsoft.com/office/drawing/2015/9/8/chartex" xmlns:cx2="http://schemas.microsoft.com/office/drawing/2015/10/21/chartex" xmlns:cx3="http://schemas.microsoft.com/office/drawing/2016/5/9/chartex" xmlns:cx4="http://schemas.microsoft.com/office/drawing/2016/5/10/chartex" xmlns:cx5="http://schemas.microsoft.com/office/drawing/2016/5/11/chartex" xmlns:cx6="http://schemas.microsoft.com/office/drawing/2016/5/12/chartex" xmlns:cx7="http://schemas.microsoft.com/office/drawing/2016/5/13/chartex" xmlns:cx8="http://schemas.microsoft.com/office/drawing/2016/5/14/chartex" xmlns:mc="http://schemas.openxmlformats.org/markup-compatibility/2006" xmlns:aink="http://schemas.microsoft.com/office/drawing/2016/ink" xmlns:am3d="http://schemas.microsoft.com/office/drawing/2017/model3d" xmlns:o="urn:schemas-microsoft-com:office:office" xmlns:r="http://schemas.openxmlformats.org/officeDocument/2006/relationships" xmlns:m="http://schemas.openxmlformats.org/officeDocument/2006/math" xmlns:v="urn:schemas-microsoft-com:vml" xmlns:wp14="http://schemas.microsoft.com/office/word/2010/wordprocessingDrawing" xmlns:wp="http://schemas.openxmlformats.org/drawingml/2006/wordprocessingDrawing" xmlns:w10="urn:schemas-microsoft-com:office:word" xmlns:w="http://schemas.openxmlformats.org/wordprocessingml/2006/main" xmlns:w14="http://schemas.microsoft.com/office/word/2010/wordml" xmlns:w15="http://schemas.microsoft.com/office/word/2012/wordml" xmlns:w16cex="http://schemas.microsoft.com/office/word/2018/wordml/cex" xmlns:w16cid="http://schemas.microsoft.com/office/word/2016/wordml/cid" xmlns:w16="http://schemas.microsoft.com/office/word/2018/wordml" xmlns:w16sdtdh="http://schemas.microsoft.com/office/word/2020/wordml/sdtdatahash" xmlns:w16se="http://schemas.microsoft.com/office/word/2015/wordml/symex" xmlns:wpg="http://schemas.microsoft.com/office/word/2010/wordprocessingGroup" xmlns:wpi="http://schemas.microsoft.com/office/word/2010/wordprocessingInk" xmlns:wne="http://schemas.microsoft.com/office/word/2006/wordml" xmlns:wps="http://schemas.microsoft.com/office/word/2010/wordprocessingShape" mc:Ignorable="w14 w15 w16se w16cid w16 w16cex w16sdtdh wp14">
   <w:body>
     <w:p>
       <w:pPr>
@@ -119,8 +119,6 @@
         </w:rPr>
         <w:t>fish</w:t>
       </w:r>
-      <w:bookmarkStart w:id="0" w:name="_GoBack"/>
-      <w:bookmarkEnd w:id="0"/>
       <w:r>
         <w:rPr>
           <w:lang w:val="en-GB"/>
@@ -652,9 +650,19 @@
           <w:iCs/>
           <w:lang w:val="en-GB"/>
         </w:rPr>
-        <w:t>traffic_basic.nlogo</w:t>
+        <w:t>traffic_</w:t>
+      </w:r>
+      <w:proofErr w:type="gramStart"/>
+      <w:r>
+        <w:rPr>
+          <w:i/>
+          <w:iCs/>
+          <w:lang w:val="en-GB"/>
+        </w:rPr>
+        <w:t>basic.nlogo</w:t>
       </w:r>
       <w:proofErr w:type="spellEnd"/>
+      <w:proofErr w:type="gramEnd"/>
       <w:r>
         <w:rPr>
           <w:lang w:val="en-GB"/>
@@ -885,7 +893,21 @@
         <w:rPr>
           <w:lang w:val="en-GB"/>
         </w:rPr>
-        <w:t xml:space="preserve"> (e.g. via global parameters, patch properties or as turtles)</w:t>
+        <w:t xml:space="preserve"> (</w:t>
+      </w:r>
+      <w:proofErr w:type="gramStart"/>
+      <w:r>
+        <w:rPr>
+          <w:lang w:val="en-GB"/>
+        </w:rPr>
+        <w:t>e.g.</w:t>
+      </w:r>
+      <w:proofErr w:type="gramEnd"/>
+      <w:r>
+        <w:rPr>
+          <w:lang w:val="en-GB"/>
+        </w:rPr>
+        <w:t xml:space="preserve"> via global parameters, patch properties or as turtles)</w:t>
       </w:r>
       <w:r>
         <w:rPr>
@@ -933,7 +955,14 @@
         <w:rPr>
           <w:lang w:val="en-GB"/>
         </w:rPr>
-        <w:t xml:space="preserve"> light if it is red</w:t>
+        <w:t xml:space="preserve"> light if it is </w:t>
+      </w:r>
+      <w:proofErr w:type="gramStart"/>
+      <w:r>
+        <w:rPr>
+          <w:lang w:val="en-GB"/>
+        </w:rPr>
+        <w:t>red</w:t>
       </w:r>
       <w:r>
         <w:rPr>
@@ -945,7 +974,14 @@
         <w:rPr>
           <w:lang w:val="en-GB"/>
         </w:rPr>
-        <w:t xml:space="preserve"> and move across it when it is green. For this exercise you should implement a 5-step circulation scheme for the green light (one per car direction and one for all pedestrians)</w:t>
+        <w:t xml:space="preserve"> and</w:t>
+      </w:r>
+      <w:proofErr w:type="gramEnd"/>
+      <w:r>
+        <w:rPr>
+          <w:lang w:val="en-GB"/>
+        </w:rPr>
+        <w:t xml:space="preserve"> move across it when it is green. For this exercise you should implement a 5-step circulation scheme for the green light (one per car direction and one for all pedestrians)</w:t>
       </w:r>
       <w:r>
         <w:rPr>
@@ -1613,7 +1649,21 @@
         <w:rPr>
           <w:lang w:val="en-GB"/>
         </w:rPr>
-        <w:t xml:space="preserve"> similar to Fig</w:t>
+        <w:t xml:space="preserve"> </w:t>
+      </w:r>
+      <w:proofErr w:type="gramStart"/>
+      <w:r>
+        <w:rPr>
+          <w:lang w:val="en-GB"/>
+        </w:rPr>
+        <w:t>similar to</w:t>
+      </w:r>
+      <w:proofErr w:type="gramEnd"/>
+      <w:r>
+        <w:rPr>
+          <w:lang w:val="en-GB"/>
+        </w:rPr>
+        <w:t xml:space="preserve"> Fig</w:t>
       </w:r>
       <w:r>
         <w:rPr>
@@ -1709,7 +1759,21 @@
         <w:rPr>
           <w:lang w:val="en-GB"/>
         </w:rPr>
-        <w:t xml:space="preserve"> as well, as long as they give clear insight</w:t>
+        <w:t xml:space="preserve"> as well, </w:t>
+      </w:r>
+      <w:proofErr w:type="gramStart"/>
+      <w:r>
+        <w:rPr>
+          <w:lang w:val="en-GB"/>
+        </w:rPr>
+        <w:t>as long as</w:t>
+      </w:r>
+      <w:proofErr w:type="gramEnd"/>
+      <w:r>
+        <w:rPr>
+          <w:lang w:val="en-GB"/>
+        </w:rPr>
+        <w:t xml:space="preserve"> they give clear insight</w:t>
       </w:r>
       <w:r>
         <w:rPr>
@@ -1755,7 +1819,21 @@
         <w:rPr>
           <w:lang w:val="en-GB"/>
         </w:rPr>
-        <w:t xml:space="preserve">and formulate an advice </w:t>
+        <w:t xml:space="preserve">and formulate </w:t>
+      </w:r>
+      <w:proofErr w:type="gramStart"/>
+      <w:r>
+        <w:rPr>
+          <w:lang w:val="en-GB"/>
+        </w:rPr>
+        <w:t>an</w:t>
+      </w:r>
+      <w:proofErr w:type="gramEnd"/>
+      <w:r>
+        <w:rPr>
+          <w:lang w:val="en-GB"/>
+        </w:rPr>
+        <w:t xml:space="preserve"> advice </w:t>
       </w:r>
       <w:r>
         <w:rPr>
@@ -1845,7 +1923,21 @@
         <w:rPr>
           <w:lang w:val="en-GB"/>
         </w:rPr>
-        <w:t xml:space="preserve">, any collected data (.csv) and R scripts (.r) </w:t>
+        <w:t xml:space="preserve">, any collected data (.csv) and R scripts </w:t>
+      </w:r>
+      <w:proofErr w:type="gramStart"/>
+      <w:r>
+        <w:rPr>
+          <w:lang w:val="en-GB"/>
+        </w:rPr>
+        <w:t>(.r</w:t>
+      </w:r>
+      <w:proofErr w:type="gramEnd"/>
+      <w:r>
+        <w:rPr>
+          <w:lang w:val="en-GB"/>
+        </w:rPr>
+        <w:t xml:space="preserve">) </w:t>
       </w:r>
       <w:r>
         <w:rPr>
@@ -1881,23 +1973,169 @@
           <w:szCs w:val="20"/>
           <w:lang w:val="en-GB"/>
         </w:rPr>
-        <w:t>&lt;</w:t>
-      </w:r>
+        <w:t xml:space="preserve">Upon studying my finding and every plot </w:t>
+      </w:r>
+      <w:proofErr w:type="gramStart"/>
       <w:r>
         <w:rPr>
           <w:rFonts w:ascii="Segoe UI Light" w:hAnsi="Segoe UI Light" w:cs="Segoe UI Light"/>
           <w:szCs w:val="20"/>
           <w:lang w:val="en-GB"/>
         </w:rPr>
-        <w:t>type</w:t>
-      </w:r>
+        <w:t>it is clear that the</w:t>
+      </w:r>
+      <w:proofErr w:type="gramEnd"/>
       <w:r>
         <w:rPr>
           <w:rFonts w:ascii="Segoe UI Light" w:hAnsi="Segoe UI Light" w:cs="Segoe UI Light"/>
           <w:szCs w:val="20"/>
           <w:lang w:val="en-GB"/>
         </w:rPr>
-        <w:t xml:space="preserve"> your answer here&gt;</w:t>
+        <w:t xml:space="preserve"> system implemented heavily worse the traffic situation, at least only looking at the plots themselves. But this is of course not enough since in a simulation, the setting and code is as important as the </w:t>
+      </w:r>
+      <w:proofErr w:type="gramStart"/>
+      <w:r>
+        <w:rPr>
+          <w:rFonts w:ascii="Segoe UI Light" w:hAnsi="Segoe UI Light" w:cs="Segoe UI Light"/>
+          <w:szCs w:val="20"/>
+          <w:lang w:val="en-GB"/>
+        </w:rPr>
+        <w:t>final results</w:t>
+      </w:r>
+      <w:proofErr w:type="gramEnd"/>
+      <w:r>
+        <w:rPr>
+          <w:rFonts w:ascii="Segoe UI Light" w:hAnsi="Segoe UI Light" w:cs="Segoe UI Light"/>
+          <w:szCs w:val="20"/>
+          <w:lang w:val="en-GB"/>
+        </w:rPr>
+        <w:t xml:space="preserve"> when it comes to drawing conclusions.</w:t>
+      </w:r>
+    </w:p>
+    <w:p>
+      <w:pPr>
+        <w:shd w:val="clear" w:color="auto" w:fill="DEEAF6" w:themeFill="accent5" w:themeFillTint="33"/>
+        <w:rPr>
+          <w:rFonts w:ascii="Segoe UI Light" w:hAnsi="Segoe UI Light" w:cs="Segoe UI Light"/>
+          <w:szCs w:val="20"/>
+          <w:lang w:val="en-GB"/>
+        </w:rPr>
+      </w:pPr>
+      <w:r>
+        <w:rPr>
+          <w:rFonts w:ascii="Segoe UI Light" w:hAnsi="Segoe UI Light" w:cs="Segoe UI Light"/>
+          <w:szCs w:val="20"/>
+          <w:lang w:val="en-GB"/>
+        </w:rPr>
+        <w:t xml:space="preserve">Therefore, upon looking closely at the behaviour of the agents when the lights are turned, I </w:t>
+      </w:r>
+      <w:proofErr w:type="gramStart"/>
+      <w:r>
+        <w:rPr>
+          <w:rFonts w:ascii="Segoe UI Light" w:hAnsi="Segoe UI Light" w:cs="Segoe UI Light"/>
+          <w:szCs w:val="20"/>
+          <w:lang w:val="en-GB"/>
+        </w:rPr>
+        <w:t>notices</w:t>
+      </w:r>
+      <w:proofErr w:type="gramEnd"/>
+      <w:r>
+        <w:rPr>
+          <w:rFonts w:ascii="Segoe UI Light" w:hAnsi="Segoe UI Light" w:cs="Segoe UI Light"/>
+          <w:szCs w:val="20"/>
+          <w:lang w:val="en-GB"/>
+        </w:rPr>
+        <w:t xml:space="preserve"> that eventually, some pedestrians are stuck in the middle of crossing the road because other pedestrians are waiting for the light to become green. This problem arises due to the nature of our model, since we don’t allow two pedestrians to be in the same spot or walk around them somehow if they are not moving, a pedestrian wanting to cross and being able to might be blocked by one that’s waiting for the green light to come. This could be solved by letting pedestrians walk around each other, or simply pass </w:t>
+      </w:r>
+      <w:proofErr w:type="spellStart"/>
+      <w:r>
+        <w:rPr>
+          <w:rFonts w:ascii="Segoe UI Light" w:hAnsi="Segoe UI Light" w:cs="Segoe UI Light"/>
+          <w:szCs w:val="20"/>
+          <w:lang w:val="en-GB"/>
+        </w:rPr>
+        <w:t>trough</w:t>
+      </w:r>
+      <w:proofErr w:type="spellEnd"/>
+      <w:r>
+        <w:rPr>
+          <w:rFonts w:ascii="Segoe UI Light" w:hAnsi="Segoe UI Light" w:cs="Segoe UI Light"/>
+          <w:szCs w:val="20"/>
+          <w:lang w:val="en-GB"/>
+        </w:rPr>
+        <w:t xml:space="preserve"> each other.</w:t>
+      </w:r>
+    </w:p>
+    <w:p>
+      <w:pPr>
+        <w:shd w:val="clear" w:color="auto" w:fill="DEEAF6" w:themeFill="accent5" w:themeFillTint="33"/>
+        <w:rPr>
+          <w:rFonts w:ascii="Segoe UI Light" w:hAnsi="Segoe UI Light" w:cs="Segoe UI Light"/>
+          <w:szCs w:val="20"/>
+          <w:lang w:val="en-GB"/>
+        </w:rPr>
+      </w:pPr>
+      <w:r>
+        <w:rPr>
+          <w:rFonts w:ascii="Segoe UI Light" w:hAnsi="Segoe UI Light" w:cs="Segoe UI Light"/>
+          <w:szCs w:val="20"/>
+          <w:lang w:val="en-GB"/>
+        </w:rPr>
+        <w:t xml:space="preserve">Finally, my advice for the municipality will be to implement a much deeper system that includes the existence of either blinking green lights or yellow lights that signal the pedestrians that their time to cross is little, and therefore if they just arrived at the crosswalk, they should not cross. This will give time for the pedestrians already on the crosswalk to clear off, and not generate a </w:t>
+      </w:r>
+      <w:proofErr w:type="spellStart"/>
+      <w:r>
+        <w:rPr>
+          <w:rFonts w:ascii="Segoe UI Light" w:hAnsi="Segoe UI Light" w:cs="Segoe UI Light"/>
+          <w:szCs w:val="20"/>
+          <w:lang w:val="en-GB"/>
+        </w:rPr>
+        <w:t>build up</w:t>
+      </w:r>
+      <w:proofErr w:type="spellEnd"/>
+      <w:r>
+        <w:rPr>
+          <w:rFonts w:ascii="Segoe UI Light" w:hAnsi="Segoe UI Light" w:cs="Segoe UI Light"/>
+          <w:szCs w:val="20"/>
+          <w:lang w:val="en-GB"/>
+        </w:rPr>
+        <w:t xml:space="preserve"> of pedestrians that would block traffic.</w:t>
+      </w:r>
+    </w:p>
+    <w:p>
+      <w:pPr>
+        <w:shd w:val="clear" w:color="auto" w:fill="DEEAF6" w:themeFill="accent5" w:themeFillTint="33"/>
+        <w:rPr>
+          <w:rFonts w:ascii="Segoe UI Light" w:hAnsi="Segoe UI Light" w:cs="Segoe UI Light"/>
+          <w:szCs w:val="20"/>
+          <w:lang w:val="en-GB"/>
+        </w:rPr>
+      </w:pPr>
+      <w:r>
+        <w:rPr>
+          <w:rFonts w:ascii="Segoe UI Light" w:hAnsi="Segoe UI Light" w:cs="Segoe UI Light"/>
+          <w:szCs w:val="20"/>
+          <w:lang w:val="en-GB"/>
+        </w:rPr>
+        <w:t xml:space="preserve">Too simple of a system will have cars waiting to cross even with green lights due to pedestrian </w:t>
+      </w:r>
+      <w:proofErr w:type="gramStart"/>
+      <w:r>
+        <w:rPr>
+          <w:rFonts w:ascii="Segoe UI Light" w:hAnsi="Segoe UI Light" w:cs="Segoe UI Light"/>
+          <w:szCs w:val="20"/>
+          <w:lang w:val="en-GB"/>
+        </w:rPr>
+        <w:t>build-up, and</w:t>
+      </w:r>
+      <w:proofErr w:type="gramEnd"/>
+      <w:r>
+        <w:rPr>
+          <w:rFonts w:ascii="Segoe UI Light" w:hAnsi="Segoe UI Light" w:cs="Segoe UI Light"/>
+          <w:szCs w:val="20"/>
+          <w:lang w:val="en-GB"/>
+        </w:rPr>
+        <w:t xml:space="preserve"> may even lead to accidents.</w:t>
       </w:r>
     </w:p>
     <w:p>
@@ -1990,7 +2228,7 @@
 </file>
 
 <file path=word/endnotes.xml><?xml version="1.0" encoding="utf-8"?>
-<w:endnotes xmlns:wpc="http://schemas.microsoft.com/office/word/2010/wordprocessingCanvas" xmlns:cx="http://schemas.microsoft.com/office/drawing/2014/chartex" xmlns:cx1="http://schemas.microsoft.com/office/drawing/2015/9/8/chartex" xmlns:mc="http://schemas.openxmlformats.org/markup-compatibility/2006" xmlns:o="urn:schemas-microsoft-com:office:office" xmlns:r="http://schemas.openxmlformats.org/officeDocument/2006/relationships" xmlns:m="http://schemas.openxmlformats.org/officeDocument/2006/math" xmlns:v="urn:schemas-microsoft-com:vml" xmlns:wp14="http://schemas.microsoft.com/office/word/2010/wordprocessingDrawing" xmlns:wp="http://schemas.openxmlformats.org/drawingml/2006/wordprocessingDrawing" xmlns:w10="urn:schemas-microsoft-com:office:word" xmlns:w="http://schemas.openxmlformats.org/wordprocessingml/2006/main" xmlns:w14="http://schemas.microsoft.com/office/word/2010/wordml" xmlns:w15="http://schemas.microsoft.com/office/word/2012/wordml" xmlns:w16se="http://schemas.microsoft.com/office/word/2015/wordml/symex" xmlns:wpg="http://schemas.microsoft.com/office/word/2010/wordprocessingGroup" xmlns:wpi="http://schemas.microsoft.com/office/word/2010/wordprocessingInk" xmlns:wne="http://schemas.microsoft.com/office/word/2006/wordml" xmlns:wps="http://schemas.microsoft.com/office/word/2010/wordprocessingShape" mc:Ignorable="w14 w15 w16se wp14">
+<w:endnotes xmlns:wpc="http://schemas.microsoft.com/office/word/2010/wordprocessingCanvas" xmlns:cx="http://schemas.microsoft.com/office/drawing/2014/chartex" xmlns:cx1="http://schemas.microsoft.com/office/drawing/2015/9/8/chartex" xmlns:cx2="http://schemas.microsoft.com/office/drawing/2015/10/21/chartex" xmlns:cx3="http://schemas.microsoft.com/office/drawing/2016/5/9/chartex" xmlns:cx4="http://schemas.microsoft.com/office/drawing/2016/5/10/chartex" xmlns:cx5="http://schemas.microsoft.com/office/drawing/2016/5/11/chartex" xmlns:cx6="http://schemas.microsoft.com/office/drawing/2016/5/12/chartex" xmlns:cx7="http://schemas.microsoft.com/office/drawing/2016/5/13/chartex" xmlns:cx8="http://schemas.microsoft.com/office/drawing/2016/5/14/chartex" xmlns:mc="http://schemas.openxmlformats.org/markup-compatibility/2006" xmlns:aink="http://schemas.microsoft.com/office/drawing/2016/ink" xmlns:am3d="http://schemas.microsoft.com/office/drawing/2017/model3d" xmlns:o="urn:schemas-microsoft-com:office:office" xmlns:r="http://schemas.openxmlformats.org/officeDocument/2006/relationships" xmlns:m="http://schemas.openxmlformats.org/officeDocument/2006/math" xmlns:v="urn:schemas-microsoft-com:vml" xmlns:wp14="http://schemas.microsoft.com/office/word/2010/wordprocessingDrawing" xmlns:wp="http://schemas.openxmlformats.org/drawingml/2006/wordprocessingDrawing" xmlns:w10="urn:schemas-microsoft-com:office:word" xmlns:w="http://schemas.openxmlformats.org/wordprocessingml/2006/main" xmlns:w14="http://schemas.microsoft.com/office/word/2010/wordml" xmlns:w15="http://schemas.microsoft.com/office/word/2012/wordml" xmlns:w16cex="http://schemas.microsoft.com/office/word/2018/wordml/cex" xmlns:w16cid="http://schemas.microsoft.com/office/word/2016/wordml/cid" xmlns:w16="http://schemas.microsoft.com/office/word/2018/wordml" xmlns:w16sdtdh="http://schemas.microsoft.com/office/word/2020/wordml/sdtdatahash" xmlns:w16se="http://schemas.microsoft.com/office/word/2015/wordml/symex" xmlns:wpg="http://schemas.microsoft.com/office/word/2010/wordprocessingGroup" xmlns:wpi="http://schemas.microsoft.com/office/word/2010/wordprocessingInk" xmlns:wne="http://schemas.microsoft.com/office/word/2006/wordml" xmlns:wps="http://schemas.microsoft.com/office/word/2010/wordprocessingShape" mc:Ignorable="w14 w15 w16se w16cid w16 w16cex w16sdtdh wp14">
   <w:endnote w:type="separator" w:id="-1">
     <w:p>
       <w:pPr>
@@ -2015,7 +2253,7 @@
 </file>
 
 <file path=word/footer1.xml><?xml version="1.0" encoding="utf-8"?>
-<w:ftr xmlns:wpc="http://schemas.microsoft.com/office/word/2010/wordprocessingCanvas" xmlns:cx="http://schemas.microsoft.com/office/drawing/2014/chartex" xmlns:cx1="http://schemas.microsoft.com/office/drawing/2015/9/8/chartex" xmlns:mc="http://schemas.openxmlformats.org/markup-compatibility/2006" xmlns:o="urn:schemas-microsoft-com:office:office" xmlns:r="http://schemas.openxmlformats.org/officeDocument/2006/relationships" xmlns:m="http://schemas.openxmlformats.org/officeDocument/2006/math" xmlns:v="urn:schemas-microsoft-com:vml" xmlns:wp14="http://schemas.microsoft.com/office/word/2010/wordprocessingDrawing" xmlns:wp="http://schemas.openxmlformats.org/drawingml/2006/wordprocessingDrawing" xmlns:w10="urn:schemas-microsoft-com:office:word" xmlns:w="http://schemas.openxmlformats.org/wordprocessingml/2006/main" xmlns:w14="http://schemas.microsoft.com/office/word/2010/wordml" xmlns:w15="http://schemas.microsoft.com/office/word/2012/wordml" xmlns:w16se="http://schemas.microsoft.com/office/word/2015/wordml/symex" xmlns:wpg="http://schemas.microsoft.com/office/word/2010/wordprocessingGroup" xmlns:wpi="http://schemas.microsoft.com/office/word/2010/wordprocessingInk" xmlns:wne="http://schemas.microsoft.com/office/word/2006/wordml" xmlns:wps="http://schemas.microsoft.com/office/word/2010/wordprocessingShape" mc:Ignorable="w14 w15 w16se wp14">
+<w:ftr xmlns:wpc="http://schemas.microsoft.com/office/word/2010/wordprocessingCanvas" xmlns:cx="http://schemas.microsoft.com/office/drawing/2014/chartex" xmlns:cx1="http://schemas.microsoft.com/office/drawing/2015/9/8/chartex" xmlns:cx2="http://schemas.microsoft.com/office/drawing/2015/10/21/chartex" xmlns:cx3="http://schemas.microsoft.com/office/drawing/2016/5/9/chartex" xmlns:cx4="http://schemas.microsoft.com/office/drawing/2016/5/10/chartex" xmlns:cx5="http://schemas.microsoft.com/office/drawing/2016/5/11/chartex" xmlns:cx6="http://schemas.microsoft.com/office/drawing/2016/5/12/chartex" xmlns:cx7="http://schemas.microsoft.com/office/drawing/2016/5/13/chartex" xmlns:cx8="http://schemas.microsoft.com/office/drawing/2016/5/14/chartex" xmlns:mc="http://schemas.openxmlformats.org/markup-compatibility/2006" xmlns:aink="http://schemas.microsoft.com/office/drawing/2016/ink" xmlns:am3d="http://schemas.microsoft.com/office/drawing/2017/model3d" xmlns:o="urn:schemas-microsoft-com:office:office" xmlns:r="http://schemas.openxmlformats.org/officeDocument/2006/relationships" xmlns:m="http://schemas.openxmlformats.org/officeDocument/2006/math" xmlns:v="urn:schemas-microsoft-com:vml" xmlns:wp14="http://schemas.microsoft.com/office/word/2010/wordprocessingDrawing" xmlns:wp="http://schemas.openxmlformats.org/drawingml/2006/wordprocessingDrawing" xmlns:w10="urn:schemas-microsoft-com:office:word" xmlns:w="http://schemas.openxmlformats.org/wordprocessingml/2006/main" xmlns:w14="http://schemas.microsoft.com/office/word/2010/wordml" xmlns:w15="http://schemas.microsoft.com/office/word/2012/wordml" xmlns:w16cex="http://schemas.microsoft.com/office/word/2018/wordml/cex" xmlns:w16cid="http://schemas.microsoft.com/office/word/2016/wordml/cid" xmlns:w16="http://schemas.microsoft.com/office/word/2018/wordml" xmlns:w16sdtdh="http://schemas.microsoft.com/office/word/2020/wordml/sdtdatahash" xmlns:w16se="http://schemas.microsoft.com/office/word/2015/wordml/symex" xmlns:wpg="http://schemas.microsoft.com/office/word/2010/wordprocessingGroup" xmlns:wpi="http://schemas.microsoft.com/office/word/2010/wordprocessingInk" xmlns:wne="http://schemas.microsoft.com/office/word/2006/wordml" xmlns:wps="http://schemas.microsoft.com/office/word/2010/wordprocessingShape" mc:Ignorable="w14 w15 w16se w16cid w16 w16cex w16sdtdh wp14">
   <w:p>
     <w:pPr>
       <w:pStyle w:val="Footer"/>
@@ -2025,7 +2263,7 @@
 </file>
 
 <file path=word/footer2.xml><?xml version="1.0" encoding="utf-8"?>
-<w:ftr xmlns:wpc="http://schemas.microsoft.com/office/word/2010/wordprocessingCanvas" xmlns:cx="http://schemas.microsoft.com/office/drawing/2014/chartex" xmlns:cx1="http://schemas.microsoft.com/office/drawing/2015/9/8/chartex" xmlns:mc="http://schemas.openxmlformats.org/markup-compatibility/2006" xmlns:o="urn:schemas-microsoft-com:office:office" xmlns:r="http://schemas.openxmlformats.org/officeDocument/2006/relationships" xmlns:m="http://schemas.openxmlformats.org/officeDocument/2006/math" xmlns:v="urn:schemas-microsoft-com:vml" xmlns:wp14="http://schemas.microsoft.com/office/word/2010/wordprocessingDrawing" xmlns:wp="http://schemas.openxmlformats.org/drawingml/2006/wordprocessingDrawing" xmlns:w10="urn:schemas-microsoft-com:office:word" xmlns:w="http://schemas.openxmlformats.org/wordprocessingml/2006/main" xmlns:w14="http://schemas.microsoft.com/office/word/2010/wordml" xmlns:w15="http://schemas.microsoft.com/office/word/2012/wordml" xmlns:w16se="http://schemas.microsoft.com/office/word/2015/wordml/symex" xmlns:wpg="http://schemas.microsoft.com/office/word/2010/wordprocessingGroup" xmlns:wpi="http://schemas.microsoft.com/office/word/2010/wordprocessingInk" xmlns:wne="http://schemas.microsoft.com/office/word/2006/wordml" xmlns:wps="http://schemas.microsoft.com/office/word/2010/wordprocessingShape" mc:Ignorable="w14 w15 w16se wp14">
+<w:ftr xmlns:wpc="http://schemas.microsoft.com/office/word/2010/wordprocessingCanvas" xmlns:cx="http://schemas.microsoft.com/office/drawing/2014/chartex" xmlns:cx1="http://schemas.microsoft.com/office/drawing/2015/9/8/chartex" xmlns:cx2="http://schemas.microsoft.com/office/drawing/2015/10/21/chartex" xmlns:cx3="http://schemas.microsoft.com/office/drawing/2016/5/9/chartex" xmlns:cx4="http://schemas.microsoft.com/office/drawing/2016/5/10/chartex" xmlns:cx5="http://schemas.microsoft.com/office/drawing/2016/5/11/chartex" xmlns:cx6="http://schemas.microsoft.com/office/drawing/2016/5/12/chartex" xmlns:cx7="http://schemas.microsoft.com/office/drawing/2016/5/13/chartex" xmlns:cx8="http://schemas.microsoft.com/office/drawing/2016/5/14/chartex" xmlns:mc="http://schemas.openxmlformats.org/markup-compatibility/2006" xmlns:aink="http://schemas.microsoft.com/office/drawing/2016/ink" xmlns:am3d="http://schemas.microsoft.com/office/drawing/2017/model3d" xmlns:o="urn:schemas-microsoft-com:office:office" xmlns:r="http://schemas.openxmlformats.org/officeDocument/2006/relationships" xmlns:m="http://schemas.openxmlformats.org/officeDocument/2006/math" xmlns:v="urn:schemas-microsoft-com:vml" xmlns:wp14="http://schemas.microsoft.com/office/word/2010/wordprocessingDrawing" xmlns:wp="http://schemas.openxmlformats.org/drawingml/2006/wordprocessingDrawing" xmlns:w10="urn:schemas-microsoft-com:office:word" xmlns:w="http://schemas.openxmlformats.org/wordprocessingml/2006/main" xmlns:w14="http://schemas.microsoft.com/office/word/2010/wordml" xmlns:w15="http://schemas.microsoft.com/office/word/2012/wordml" xmlns:w16cex="http://schemas.microsoft.com/office/word/2018/wordml/cex" xmlns:w16cid="http://schemas.microsoft.com/office/word/2016/wordml/cid" xmlns:w16="http://schemas.microsoft.com/office/word/2018/wordml" xmlns:w16sdtdh="http://schemas.microsoft.com/office/word/2020/wordml/sdtdatahash" xmlns:w16se="http://schemas.microsoft.com/office/word/2015/wordml/symex" xmlns:wpg="http://schemas.microsoft.com/office/word/2010/wordprocessingGroup" xmlns:wpi="http://schemas.microsoft.com/office/word/2010/wordprocessingInk" xmlns:wne="http://schemas.microsoft.com/office/word/2006/wordml" xmlns:wps="http://schemas.microsoft.com/office/word/2010/wordprocessingShape" mc:Ignorable="w14 w15 w16se w16cid w16 w16cex w16sdtdh wp14">
   <w:p>
     <w:pPr>
       <w:pStyle w:val="Footer"/>
@@ -2035,7 +2273,7 @@
 </file>
 
 <file path=word/footer3.xml><?xml version="1.0" encoding="utf-8"?>
-<w:ftr xmlns:wpc="http://schemas.microsoft.com/office/word/2010/wordprocessingCanvas" xmlns:cx="http://schemas.microsoft.com/office/drawing/2014/chartex" xmlns:cx1="http://schemas.microsoft.com/office/drawing/2015/9/8/chartex" xmlns:mc="http://schemas.openxmlformats.org/markup-compatibility/2006" xmlns:o="urn:schemas-microsoft-com:office:office" xmlns:r="http://schemas.openxmlformats.org/officeDocument/2006/relationships" xmlns:m="http://schemas.openxmlformats.org/officeDocument/2006/math" xmlns:v="urn:schemas-microsoft-com:vml" xmlns:wp14="http://schemas.microsoft.com/office/word/2010/wordprocessingDrawing" xmlns:wp="http://schemas.openxmlformats.org/drawingml/2006/wordprocessingDrawing" xmlns:w10="urn:schemas-microsoft-com:office:word" xmlns:w="http://schemas.openxmlformats.org/wordprocessingml/2006/main" xmlns:w14="http://schemas.microsoft.com/office/word/2010/wordml" xmlns:w15="http://schemas.microsoft.com/office/word/2012/wordml" xmlns:w16se="http://schemas.microsoft.com/office/word/2015/wordml/symex" xmlns:wpg="http://schemas.microsoft.com/office/word/2010/wordprocessingGroup" xmlns:wpi="http://schemas.microsoft.com/office/word/2010/wordprocessingInk" xmlns:wne="http://schemas.microsoft.com/office/word/2006/wordml" xmlns:wps="http://schemas.microsoft.com/office/word/2010/wordprocessingShape" mc:Ignorable="w14 w15 w16se wp14">
+<w:ftr xmlns:wpc="http://schemas.microsoft.com/office/word/2010/wordprocessingCanvas" xmlns:cx="http://schemas.microsoft.com/office/drawing/2014/chartex" xmlns:cx1="http://schemas.microsoft.com/office/drawing/2015/9/8/chartex" xmlns:cx2="http://schemas.microsoft.com/office/drawing/2015/10/21/chartex" xmlns:cx3="http://schemas.microsoft.com/office/drawing/2016/5/9/chartex" xmlns:cx4="http://schemas.microsoft.com/office/drawing/2016/5/10/chartex" xmlns:cx5="http://schemas.microsoft.com/office/drawing/2016/5/11/chartex" xmlns:cx6="http://schemas.microsoft.com/office/drawing/2016/5/12/chartex" xmlns:cx7="http://schemas.microsoft.com/office/drawing/2016/5/13/chartex" xmlns:cx8="http://schemas.microsoft.com/office/drawing/2016/5/14/chartex" xmlns:mc="http://schemas.openxmlformats.org/markup-compatibility/2006" xmlns:aink="http://schemas.microsoft.com/office/drawing/2016/ink" xmlns:am3d="http://schemas.microsoft.com/office/drawing/2017/model3d" xmlns:o="urn:schemas-microsoft-com:office:office" xmlns:r="http://schemas.openxmlformats.org/officeDocument/2006/relationships" xmlns:m="http://schemas.openxmlformats.org/officeDocument/2006/math" xmlns:v="urn:schemas-microsoft-com:vml" xmlns:wp14="http://schemas.microsoft.com/office/word/2010/wordprocessingDrawing" xmlns:wp="http://schemas.openxmlformats.org/drawingml/2006/wordprocessingDrawing" xmlns:w10="urn:schemas-microsoft-com:office:word" xmlns:w="http://schemas.openxmlformats.org/wordprocessingml/2006/main" xmlns:w14="http://schemas.microsoft.com/office/word/2010/wordml" xmlns:w15="http://schemas.microsoft.com/office/word/2012/wordml" xmlns:w16cex="http://schemas.microsoft.com/office/word/2018/wordml/cex" xmlns:w16cid="http://schemas.microsoft.com/office/word/2016/wordml/cid" xmlns:w16="http://schemas.microsoft.com/office/word/2018/wordml" xmlns:w16sdtdh="http://schemas.microsoft.com/office/word/2020/wordml/sdtdatahash" xmlns:w16se="http://schemas.microsoft.com/office/word/2015/wordml/symex" xmlns:wpg="http://schemas.microsoft.com/office/word/2010/wordprocessingGroup" xmlns:wpi="http://schemas.microsoft.com/office/word/2010/wordprocessingInk" xmlns:wne="http://schemas.microsoft.com/office/word/2006/wordml" xmlns:wps="http://schemas.microsoft.com/office/word/2010/wordprocessingShape" mc:Ignorable="w14 w15 w16se w16cid w16 w16cex w16sdtdh wp14">
   <w:p>
     <w:pPr>
       <w:pStyle w:val="Footer"/>
@@ -2045,7 +2283,7 @@
 </file>
 
 <file path=word/footnotes.xml><?xml version="1.0" encoding="utf-8"?>
-<w:footnotes xmlns:wpc="http://schemas.microsoft.com/office/word/2010/wordprocessingCanvas" xmlns:cx="http://schemas.microsoft.com/office/drawing/2014/chartex" xmlns:cx1="http://schemas.microsoft.com/office/drawing/2015/9/8/chartex" xmlns:mc="http://schemas.openxmlformats.org/markup-compatibility/2006" xmlns:o="urn:schemas-microsoft-com:office:office" xmlns:r="http://schemas.openxmlformats.org/officeDocument/2006/relationships" xmlns:m="http://schemas.openxmlformats.org/officeDocument/2006/math" xmlns:v="urn:schemas-microsoft-com:vml" xmlns:wp14="http://schemas.microsoft.com/office/word/2010/wordprocessingDrawing" xmlns:wp="http://schemas.openxmlformats.org/drawingml/2006/wordprocessingDrawing" xmlns:w10="urn:schemas-microsoft-com:office:word" xmlns:w="http://schemas.openxmlformats.org/wordprocessingml/2006/main" xmlns:w14="http://schemas.microsoft.com/office/word/2010/wordml" xmlns:w15="http://schemas.microsoft.com/office/word/2012/wordml" xmlns:w16se="http://schemas.microsoft.com/office/word/2015/wordml/symex" xmlns:wpg="http://schemas.microsoft.com/office/word/2010/wordprocessingGroup" xmlns:wpi="http://schemas.microsoft.com/office/word/2010/wordprocessingInk" xmlns:wne="http://schemas.microsoft.com/office/word/2006/wordml" xmlns:wps="http://schemas.microsoft.com/office/word/2010/wordprocessingShape" mc:Ignorable="w14 w15 w16se wp14">
+<w:footnotes xmlns:wpc="http://schemas.microsoft.com/office/word/2010/wordprocessingCanvas" xmlns:cx="http://schemas.microsoft.com/office/drawing/2014/chartex" xmlns:cx1="http://schemas.microsoft.com/office/drawing/2015/9/8/chartex" xmlns:cx2="http://schemas.microsoft.com/office/drawing/2015/10/21/chartex" xmlns:cx3="http://schemas.microsoft.com/office/drawing/2016/5/9/chartex" xmlns:cx4="http://schemas.microsoft.com/office/drawing/2016/5/10/chartex" xmlns:cx5="http://schemas.microsoft.com/office/drawing/2016/5/11/chartex" xmlns:cx6="http://schemas.microsoft.com/office/drawing/2016/5/12/chartex" xmlns:cx7="http://schemas.microsoft.com/office/drawing/2016/5/13/chartex" xmlns:cx8="http://schemas.microsoft.com/office/drawing/2016/5/14/chartex" xmlns:mc="http://schemas.openxmlformats.org/markup-compatibility/2006" xmlns:aink="http://schemas.microsoft.com/office/drawing/2016/ink" xmlns:am3d="http://schemas.microsoft.com/office/drawing/2017/model3d" xmlns:o="urn:schemas-microsoft-com:office:office" xmlns:r="http://schemas.openxmlformats.org/officeDocument/2006/relationships" xmlns:m="http://schemas.openxmlformats.org/officeDocument/2006/math" xmlns:v="urn:schemas-microsoft-com:vml" xmlns:wp14="http://schemas.microsoft.com/office/word/2010/wordprocessingDrawing" xmlns:wp="http://schemas.openxmlformats.org/drawingml/2006/wordprocessingDrawing" xmlns:w10="urn:schemas-microsoft-com:office:word" xmlns:w="http://schemas.openxmlformats.org/wordprocessingml/2006/main" xmlns:w14="http://schemas.microsoft.com/office/word/2010/wordml" xmlns:w15="http://schemas.microsoft.com/office/word/2012/wordml" xmlns:w16cex="http://schemas.microsoft.com/office/word/2018/wordml/cex" xmlns:w16cid="http://schemas.microsoft.com/office/word/2016/wordml/cid" xmlns:w16="http://schemas.microsoft.com/office/word/2018/wordml" xmlns:w16sdtdh="http://schemas.microsoft.com/office/word/2020/wordml/sdtdatahash" xmlns:w16se="http://schemas.microsoft.com/office/word/2015/wordml/symex" xmlns:wpg="http://schemas.microsoft.com/office/word/2010/wordprocessingGroup" xmlns:wpi="http://schemas.microsoft.com/office/word/2010/wordprocessingInk" xmlns:wne="http://schemas.microsoft.com/office/word/2006/wordml" xmlns:wps="http://schemas.microsoft.com/office/word/2010/wordprocessingShape" mc:Ignorable="w14 w15 w16se w16cid w16 w16cex w16sdtdh wp14">
   <w:footnote w:type="separator" w:id="-1">
     <w:p>
       <w:pPr>
@@ -2070,7 +2308,7 @@
 </file>
 
 <file path=word/header1.xml><?xml version="1.0" encoding="utf-8"?>
-<w:hdr xmlns:wpc="http://schemas.microsoft.com/office/word/2010/wordprocessingCanvas" xmlns:cx="http://schemas.microsoft.com/office/drawing/2014/chartex" xmlns:cx1="http://schemas.microsoft.com/office/drawing/2015/9/8/chartex" xmlns:mc="http://schemas.openxmlformats.org/markup-compatibility/2006" xmlns:o="urn:schemas-microsoft-com:office:office" xmlns:r="http://schemas.openxmlformats.org/officeDocument/2006/relationships" xmlns:m="http://schemas.openxmlformats.org/officeDocument/2006/math" xmlns:v="urn:schemas-microsoft-com:vml" xmlns:wp14="http://schemas.microsoft.com/office/word/2010/wordprocessingDrawing" xmlns:wp="http://schemas.openxmlformats.org/drawingml/2006/wordprocessingDrawing" xmlns:w10="urn:schemas-microsoft-com:office:word" xmlns:w="http://schemas.openxmlformats.org/wordprocessingml/2006/main" xmlns:w14="http://schemas.microsoft.com/office/word/2010/wordml" xmlns:w15="http://schemas.microsoft.com/office/word/2012/wordml" xmlns:w16se="http://schemas.microsoft.com/office/word/2015/wordml/symex" xmlns:wpg="http://schemas.microsoft.com/office/word/2010/wordprocessingGroup" xmlns:wpi="http://schemas.microsoft.com/office/word/2010/wordprocessingInk" xmlns:wne="http://schemas.microsoft.com/office/word/2006/wordml" xmlns:wps="http://schemas.microsoft.com/office/word/2010/wordprocessingShape" mc:Ignorable="w14 w15 w16se wp14">
+<w:hdr xmlns:wpc="http://schemas.microsoft.com/office/word/2010/wordprocessingCanvas" xmlns:cx="http://schemas.microsoft.com/office/drawing/2014/chartex" xmlns:cx1="http://schemas.microsoft.com/office/drawing/2015/9/8/chartex" xmlns:cx2="http://schemas.microsoft.com/office/drawing/2015/10/21/chartex" xmlns:cx3="http://schemas.microsoft.com/office/drawing/2016/5/9/chartex" xmlns:cx4="http://schemas.microsoft.com/office/drawing/2016/5/10/chartex" xmlns:cx5="http://schemas.microsoft.com/office/drawing/2016/5/11/chartex" xmlns:cx6="http://schemas.microsoft.com/office/drawing/2016/5/12/chartex" xmlns:cx7="http://schemas.microsoft.com/office/drawing/2016/5/13/chartex" xmlns:cx8="http://schemas.microsoft.com/office/drawing/2016/5/14/chartex" xmlns:mc="http://schemas.openxmlformats.org/markup-compatibility/2006" xmlns:aink="http://schemas.microsoft.com/office/drawing/2016/ink" xmlns:am3d="http://schemas.microsoft.com/office/drawing/2017/model3d" xmlns:o="urn:schemas-microsoft-com:office:office" xmlns:r="http://schemas.openxmlformats.org/officeDocument/2006/relationships" xmlns:m="http://schemas.openxmlformats.org/officeDocument/2006/math" xmlns:v="urn:schemas-microsoft-com:vml" xmlns:wp14="http://schemas.microsoft.com/office/word/2010/wordprocessingDrawing" xmlns:wp="http://schemas.openxmlformats.org/drawingml/2006/wordprocessingDrawing" xmlns:w10="urn:schemas-microsoft-com:office:word" xmlns:w="http://schemas.openxmlformats.org/wordprocessingml/2006/main" xmlns:w14="http://schemas.microsoft.com/office/word/2010/wordml" xmlns:w15="http://schemas.microsoft.com/office/word/2012/wordml" xmlns:w16cex="http://schemas.microsoft.com/office/word/2018/wordml/cex" xmlns:w16cid="http://schemas.microsoft.com/office/word/2016/wordml/cid" xmlns:w16="http://schemas.microsoft.com/office/word/2018/wordml" xmlns:w16sdtdh="http://schemas.microsoft.com/office/word/2020/wordml/sdtdatahash" xmlns:w16se="http://schemas.microsoft.com/office/word/2015/wordml/symex" xmlns:wpg="http://schemas.microsoft.com/office/word/2010/wordprocessingGroup" xmlns:wpi="http://schemas.microsoft.com/office/word/2010/wordprocessingInk" xmlns:wne="http://schemas.microsoft.com/office/word/2006/wordml" xmlns:wps="http://schemas.microsoft.com/office/word/2010/wordprocessingShape" mc:Ignorable="w14 w15 w16se w16cid w16 w16cex w16sdtdh wp14">
   <w:p>
     <w:pPr>
       <w:pStyle w:val="Header"/>
@@ -2080,7 +2318,7 @@
 </file>
 
 <file path=word/header2.xml><?xml version="1.0" encoding="utf-8"?>
-<w:hdr xmlns:wpc="http://schemas.microsoft.com/office/word/2010/wordprocessingCanvas" xmlns:cx="http://schemas.microsoft.com/office/drawing/2014/chartex" xmlns:cx1="http://schemas.microsoft.com/office/drawing/2015/9/8/chartex" xmlns:mc="http://schemas.openxmlformats.org/markup-compatibility/2006" xmlns:o="urn:schemas-microsoft-com:office:office" xmlns:r="http://schemas.openxmlformats.org/officeDocument/2006/relationships" xmlns:m="http://schemas.openxmlformats.org/officeDocument/2006/math" xmlns:v="urn:schemas-microsoft-com:vml" xmlns:wp14="http://schemas.microsoft.com/office/word/2010/wordprocessingDrawing" xmlns:wp="http://schemas.openxmlformats.org/drawingml/2006/wordprocessingDrawing" xmlns:w10="urn:schemas-microsoft-com:office:word" xmlns:w="http://schemas.openxmlformats.org/wordprocessingml/2006/main" xmlns:w14="http://schemas.microsoft.com/office/word/2010/wordml" xmlns:w15="http://schemas.microsoft.com/office/word/2012/wordml" xmlns:w16se="http://schemas.microsoft.com/office/word/2015/wordml/symex" xmlns:wpg="http://schemas.microsoft.com/office/word/2010/wordprocessingGroup" xmlns:wpi="http://schemas.microsoft.com/office/word/2010/wordprocessingInk" xmlns:wne="http://schemas.microsoft.com/office/word/2006/wordml" xmlns:wps="http://schemas.microsoft.com/office/word/2010/wordprocessingShape" mc:Ignorable="w14 w15 w16se wp14">
+<w:hdr xmlns:wpc="http://schemas.microsoft.com/office/word/2010/wordprocessingCanvas" xmlns:cx="http://schemas.microsoft.com/office/drawing/2014/chartex" xmlns:cx1="http://schemas.microsoft.com/office/drawing/2015/9/8/chartex" xmlns:cx2="http://schemas.microsoft.com/office/drawing/2015/10/21/chartex" xmlns:cx3="http://schemas.microsoft.com/office/drawing/2016/5/9/chartex" xmlns:cx4="http://schemas.microsoft.com/office/drawing/2016/5/10/chartex" xmlns:cx5="http://schemas.microsoft.com/office/drawing/2016/5/11/chartex" xmlns:cx6="http://schemas.microsoft.com/office/drawing/2016/5/12/chartex" xmlns:cx7="http://schemas.microsoft.com/office/drawing/2016/5/13/chartex" xmlns:cx8="http://schemas.microsoft.com/office/drawing/2016/5/14/chartex" xmlns:mc="http://schemas.openxmlformats.org/markup-compatibility/2006" xmlns:aink="http://schemas.microsoft.com/office/drawing/2016/ink" xmlns:am3d="http://schemas.microsoft.com/office/drawing/2017/model3d" xmlns:o="urn:schemas-microsoft-com:office:office" xmlns:r="http://schemas.openxmlformats.org/officeDocument/2006/relationships" xmlns:m="http://schemas.openxmlformats.org/officeDocument/2006/math" xmlns:v="urn:schemas-microsoft-com:vml" xmlns:wp14="http://schemas.microsoft.com/office/word/2010/wordprocessingDrawing" xmlns:wp="http://schemas.openxmlformats.org/drawingml/2006/wordprocessingDrawing" xmlns:w10="urn:schemas-microsoft-com:office:word" xmlns:w="http://schemas.openxmlformats.org/wordprocessingml/2006/main" xmlns:w14="http://schemas.microsoft.com/office/word/2010/wordml" xmlns:w15="http://schemas.microsoft.com/office/word/2012/wordml" xmlns:w16cex="http://schemas.microsoft.com/office/word/2018/wordml/cex" xmlns:w16cid="http://schemas.microsoft.com/office/word/2016/wordml/cid" xmlns:w16="http://schemas.microsoft.com/office/word/2018/wordml" xmlns:w16sdtdh="http://schemas.microsoft.com/office/word/2020/wordml/sdtdatahash" xmlns:w16se="http://schemas.microsoft.com/office/word/2015/wordml/symex" xmlns:wpg="http://schemas.microsoft.com/office/word/2010/wordprocessingGroup" xmlns:wpi="http://schemas.microsoft.com/office/word/2010/wordprocessingInk" xmlns:wne="http://schemas.microsoft.com/office/word/2006/wordml" xmlns:wps="http://schemas.microsoft.com/office/word/2010/wordprocessingShape" mc:Ignorable="w14 w15 w16se w16cid w16 w16cex w16sdtdh wp14">
   <w:p>
     <w:pPr>
       <w:pBdr>
@@ -2129,7 +2367,7 @@
 </file>
 
 <file path=word/header3.xml><?xml version="1.0" encoding="utf-8"?>
-<w:hdr xmlns:wpc="http://schemas.microsoft.com/office/word/2010/wordprocessingCanvas" xmlns:cx="http://schemas.microsoft.com/office/drawing/2014/chartex" xmlns:cx1="http://schemas.microsoft.com/office/drawing/2015/9/8/chartex" xmlns:mc="http://schemas.openxmlformats.org/markup-compatibility/2006" xmlns:o="urn:schemas-microsoft-com:office:office" xmlns:r="http://schemas.openxmlformats.org/officeDocument/2006/relationships" xmlns:m="http://schemas.openxmlformats.org/officeDocument/2006/math" xmlns:v="urn:schemas-microsoft-com:vml" xmlns:wp14="http://schemas.microsoft.com/office/word/2010/wordprocessingDrawing" xmlns:wp="http://schemas.openxmlformats.org/drawingml/2006/wordprocessingDrawing" xmlns:w10="urn:schemas-microsoft-com:office:word" xmlns:w="http://schemas.openxmlformats.org/wordprocessingml/2006/main" xmlns:w14="http://schemas.microsoft.com/office/word/2010/wordml" xmlns:w15="http://schemas.microsoft.com/office/word/2012/wordml" xmlns:w16se="http://schemas.microsoft.com/office/word/2015/wordml/symex" xmlns:wpg="http://schemas.microsoft.com/office/word/2010/wordprocessingGroup" xmlns:wpi="http://schemas.microsoft.com/office/word/2010/wordprocessingInk" xmlns:wne="http://schemas.microsoft.com/office/word/2006/wordml" xmlns:wps="http://schemas.microsoft.com/office/word/2010/wordprocessingShape" mc:Ignorable="w14 w15 w16se wp14">
+<w:hdr xmlns:wpc="http://schemas.microsoft.com/office/word/2010/wordprocessingCanvas" xmlns:cx="http://schemas.microsoft.com/office/drawing/2014/chartex" xmlns:cx1="http://schemas.microsoft.com/office/drawing/2015/9/8/chartex" xmlns:cx2="http://schemas.microsoft.com/office/drawing/2015/10/21/chartex" xmlns:cx3="http://schemas.microsoft.com/office/drawing/2016/5/9/chartex" xmlns:cx4="http://schemas.microsoft.com/office/drawing/2016/5/10/chartex" xmlns:cx5="http://schemas.microsoft.com/office/drawing/2016/5/11/chartex" xmlns:cx6="http://schemas.microsoft.com/office/drawing/2016/5/12/chartex" xmlns:cx7="http://schemas.microsoft.com/office/drawing/2016/5/13/chartex" xmlns:cx8="http://schemas.microsoft.com/office/drawing/2016/5/14/chartex" xmlns:mc="http://schemas.openxmlformats.org/markup-compatibility/2006" xmlns:aink="http://schemas.microsoft.com/office/drawing/2016/ink" xmlns:am3d="http://schemas.microsoft.com/office/drawing/2017/model3d" xmlns:o="urn:schemas-microsoft-com:office:office" xmlns:r="http://schemas.openxmlformats.org/officeDocument/2006/relationships" xmlns:m="http://schemas.openxmlformats.org/officeDocument/2006/math" xmlns:v="urn:schemas-microsoft-com:vml" xmlns:wp14="http://schemas.microsoft.com/office/word/2010/wordprocessingDrawing" xmlns:wp="http://schemas.openxmlformats.org/drawingml/2006/wordprocessingDrawing" xmlns:w10="urn:schemas-microsoft-com:office:word" xmlns:w="http://schemas.openxmlformats.org/wordprocessingml/2006/main" xmlns:w14="http://schemas.microsoft.com/office/word/2010/wordml" xmlns:w15="http://schemas.microsoft.com/office/word/2012/wordml" xmlns:w16cex="http://schemas.microsoft.com/office/word/2018/wordml/cex" xmlns:w16cid="http://schemas.microsoft.com/office/word/2016/wordml/cid" xmlns:w16="http://schemas.microsoft.com/office/word/2018/wordml" xmlns:w16sdtdh="http://schemas.microsoft.com/office/word/2020/wordml/sdtdatahash" xmlns:w16se="http://schemas.microsoft.com/office/word/2015/wordml/symex" xmlns:wpg="http://schemas.microsoft.com/office/word/2010/wordprocessingGroup" xmlns:wpi="http://schemas.microsoft.com/office/word/2010/wordprocessingInk" xmlns:wne="http://schemas.microsoft.com/office/word/2006/wordml" xmlns:wps="http://schemas.microsoft.com/office/word/2010/wordprocessingShape" mc:Ignorable="w14 w15 w16se w16cid w16 w16cex w16sdtdh wp14">
   <w:p>
     <w:pPr>
       <w:pStyle w:val="Header"/>
@@ -2139,7 +2377,7 @@
 </file>
 
 <file path=word/styles.xml><?xml version="1.0" encoding="utf-8"?>
-<w:styles xmlns:mc="http://schemas.openxmlformats.org/markup-compatibility/2006" xmlns:r="http://schemas.openxmlformats.org/officeDocument/2006/relationships" xmlns:w="http://schemas.openxmlformats.org/wordprocessingml/2006/main" xmlns:w14="http://schemas.microsoft.com/office/word/2010/wordml" xmlns:w15="http://schemas.microsoft.com/office/word/2012/wordml" xmlns:w16se="http://schemas.microsoft.com/office/word/2015/wordml/symex" mc:Ignorable="w14 w15 w16se">
+<w:styles xmlns:mc="http://schemas.openxmlformats.org/markup-compatibility/2006" xmlns:r="http://schemas.openxmlformats.org/officeDocument/2006/relationships" xmlns:w="http://schemas.openxmlformats.org/wordprocessingml/2006/main" xmlns:w14="http://schemas.microsoft.com/office/word/2010/wordml" xmlns:w15="http://schemas.microsoft.com/office/word/2012/wordml" xmlns:w16cex="http://schemas.microsoft.com/office/word/2018/wordml/cex" xmlns:w16cid="http://schemas.microsoft.com/office/word/2016/wordml/cid" xmlns:w16="http://schemas.microsoft.com/office/word/2018/wordml" xmlns:w16sdtdh="http://schemas.microsoft.com/office/word/2020/wordml/sdtdatahash" xmlns:w16se="http://schemas.microsoft.com/office/word/2015/wordml/symex" mc:Ignorable="w14 w15 w16se w16cid w16 w16cex w16sdtdh">
   <w:docDefaults>
     <w:rPrDefault>
       <w:rPr>
@@ -2155,7 +2393,7 @@
       </w:pPr>
     </w:pPrDefault>
   </w:docDefaults>
-  <w:latentStyles w:defLockedState="0" w:defUIPriority="99" w:defSemiHidden="0" w:defUnhideWhenUsed="0" w:defQFormat="0" w:count="371">
+  <w:latentStyles w:defLockedState="0" w:defUIPriority="99" w:defSemiHidden="0" w:defUnhideWhenUsed="0" w:defQFormat="0" w:count="376">
     <w:lsdException w:name="Normal" w:uiPriority="0" w:qFormat="1"/>
     <w:lsdException w:name="heading 1" w:uiPriority="9" w:qFormat="1"/>
     <w:lsdException w:name="heading 2" w:semiHidden="1" w:uiPriority="9" w:unhideWhenUsed="1" w:qFormat="1"/>
@@ -2261,7 +2499,6 @@
     <w:lsdException w:name="HTML Sample" w:semiHidden="1" w:unhideWhenUsed="1"/>
     <w:lsdException w:name="HTML Typewriter" w:semiHidden="1" w:unhideWhenUsed="1"/>
     <w:lsdException w:name="HTML Variable" w:semiHidden="1" w:unhideWhenUsed="1"/>
-    <w:lsdException w:name="Normal Table" w:semiHidden="1" w:unhideWhenUsed="1"/>
     <w:lsdException w:name="annotation subject" w:semiHidden="1" w:unhideWhenUsed="1"/>
     <w:lsdException w:name="No List" w:semiHidden="1" w:unhideWhenUsed="1"/>
     <w:lsdException w:name="Outline List 1" w:semiHidden="1" w:unhideWhenUsed="1"/>
@@ -2304,11 +2541,8 @@
     <w:lsdException w:name="Table Contemporary" w:semiHidden="1" w:unhideWhenUsed="1"/>
     <w:lsdException w:name="Table Elegant" w:semiHidden="1" w:unhideWhenUsed="1"/>
     <w:lsdException w:name="Table Professional" w:semiHidden="1" w:unhideWhenUsed="1"/>
-    <w:lsdException w:name="Table Subtle 1" w:semiHidden="1" w:unhideWhenUsed="1"/>
     <w:lsdException w:name="Table Subtle 2" w:semiHidden="1" w:unhideWhenUsed="1"/>
     <w:lsdException w:name="Table Web 1" w:semiHidden="1" w:unhideWhenUsed="1"/>
-    <w:lsdException w:name="Table Web 2" w:semiHidden="1" w:unhideWhenUsed="1"/>
-    <w:lsdException w:name="Table Web 3" w:semiHidden="1" w:unhideWhenUsed="1"/>
     <w:lsdException w:name="Balloon Text" w:semiHidden="1" w:unhideWhenUsed="1"/>
     <w:lsdException w:name="Table Grid" w:uiPriority="39"/>
     <w:lsdException w:name="Table Theme" w:semiHidden="1" w:unhideWhenUsed="1"/>
@@ -2527,6 +2761,11 @@
     <w:lsdException w:name="List Table 5 Dark Accent 6" w:uiPriority="50"/>
     <w:lsdException w:name="List Table 6 Colorful Accent 6" w:uiPriority="51"/>
     <w:lsdException w:name="List Table 7 Colorful Accent 6" w:uiPriority="52"/>
+    <w:lsdException w:name="Mention" w:semiHidden="1" w:unhideWhenUsed="1"/>
+    <w:lsdException w:name="Smart Hyperlink" w:semiHidden="1" w:unhideWhenUsed="1"/>
+    <w:lsdException w:name="Hashtag" w:semiHidden="1" w:unhideWhenUsed="1"/>
+    <w:lsdException w:name="Unresolved Mention" w:semiHidden="1" w:unhideWhenUsed="1"/>
+    <w:lsdException w:name="Smart Link" w:semiHidden="1" w:unhideWhenUsed="1"/>
   </w:latentStyles>
   <w:style w:type="paragraph" w:default="1" w:styleId="Normal">
     <w:name w:val="Normal"/>
@@ -2825,8 +3064,8 @@
       <w:u w:val="single"/>
     </w:rPr>
   </w:style>
-  <w:style w:type="character" w:customStyle="1" w:styleId="UnresolvedMention">
-    <w:name w:val="Unresolved Mention"/>
+  <w:style w:type="character" w:customStyle="1" w:styleId="UnresolvedMention1">
+    <w:name w:val="Unresolved Mention1"/>
     <w:basedOn w:val="DefaultParagraphFont"/>
     <w:uiPriority w:val="99"/>
     <w:semiHidden/>
@@ -2835,6 +3074,18 @@
     <w:rPr>
       <w:color w:val="605E5C"/>
       <w:shd w:val="clear" w:color="auto" w:fill="E1DFDD"/>
+    </w:rPr>
+  </w:style>
+  <w:style w:type="character" w:styleId="FollowedHyperlink">
+    <w:name w:val="FollowedHyperlink"/>
+    <w:basedOn w:val="DefaultParagraphFont"/>
+    <w:uiPriority w:val="99"/>
+    <w:semiHidden/>
+    <w:unhideWhenUsed/>
+    <w:rsid w:val="00594090"/>
+    <w:rPr>
+      <w:color w:val="954F72" w:themeColor="followedHyperlink"/>
+      <w:u w:val="single"/>
     </w:rPr>
   </w:style>
 </w:styles>

</xml_diff>